<commit_message>
updating the second week of Machine learning course. In this lesson, I learnt about Sklearn and linear regression models.
</commit_message>
<xml_diff>
--- a/Arduino Sketches/二足歩行ロボット/メモ.docx
+++ b/Arduino Sketches/二足歩行ロボット/メモ.docx
@@ -83,6 +83,18 @@
         </w:rPr>
         <w:t>1197.25</w:t>
       </w:r>
+      <w:r>
+        <w:rPr>
+          <w:lang w:bidi="ar-EG"/>
+        </w:rPr>
+        <w:t xml:space="preserve">    </w:t>
+      </w:r>
+      <w:r>
+        <w:rPr>
+          <w:lang w:bidi="ar-EG"/>
+        </w:rPr>
+        <w:t>4,789</w:t>
+      </w:r>
     </w:p>
     <w:p>
       <w:pPr>
@@ -102,6 +114,18 @@
         </w:rPr>
         <w:t>1657.25</w:t>
       </w:r>
+      <w:r>
+        <w:rPr>
+          <w:lang w:bidi="ar-EG"/>
+        </w:rPr>
+        <w:t xml:space="preserve">   </w:t>
+      </w:r>
+      <w:r>
+        <w:rPr>
+          <w:lang w:bidi="ar-EG"/>
+        </w:rPr>
+        <w:t>6,629</w:t>
+      </w:r>
     </w:p>
     <w:p>
       <w:pPr>
@@ -121,6 +145,18 @@
         </w:rPr>
         <w:t>1985.75</w:t>
       </w:r>
+      <w:r>
+        <w:rPr>
+          <w:lang w:bidi="ar-EG"/>
+        </w:rPr>
+        <w:t xml:space="preserve">    </w:t>
+      </w:r>
+      <w:r>
+        <w:rPr>
+          <w:lang w:bidi="ar-EG"/>
+        </w:rPr>
+        <w:t>7,943</w:t>
+      </w:r>
     </w:p>
     <w:p>
       <w:pPr>
@@ -140,6 +176,18 @@
         </w:rPr>
         <w:t>1299.50</w:t>
       </w:r>
+      <w:r>
+        <w:rPr>
+          <w:lang w:bidi="ar-EG"/>
+        </w:rPr>
+        <w:t xml:space="preserve">   </w:t>
+      </w:r>
+      <w:r>
+        <w:rPr>
+          <w:lang w:bidi="ar-EG"/>
+        </w:rPr>
+        <w:t>5,198</w:t>
+      </w:r>
     </w:p>
     <w:p>
       <w:pPr>
@@ -159,6 +207,184 @@
         </w:rPr>
         <w:t>1600.00</w:t>
       </w:r>
+      <w:r>
+        <w:rPr>
+          <w:lang w:bidi="ar-EG"/>
+        </w:rPr>
+        <w:t xml:space="preserve"> left   6400</w:t>
+      </w:r>
+    </w:p>
+    <w:p>
+      <w:pPr>
+        <w:rPr>
+          <w:lang w:bidi="ar-EG"/>
+        </w:rPr>
+      </w:pPr>
+    </w:p>
+    <w:p>
+      <w:pPr>
+        <w:rPr>
+          <w:lang w:bidi="ar-EG"/>
+        </w:rPr>
+      </w:pPr>
+    </w:p>
+    <w:p>
+      <w:pPr>
+        <w:rPr>
+          <w:lang w:bidi="ar-EG"/>
+        </w:rPr>
+      </w:pPr>
+    </w:p>
+    <w:p>
+      <w:pPr>
+        <w:rPr>
+          <w:lang w:bidi="ar-EG"/>
+        </w:rPr>
+      </w:pPr>
+      <w:r>
+        <w:rPr>
+          <w:lang w:bidi="ar-EG"/>
+        </w:rPr>
+        <w:t xml:space="preserve">Right </w:t>
+      </w:r>
+    </w:p>
+    <w:p>
+      <w:pPr>
+        <w:tabs>
+          <w:tab w:val="left" w:pos="2132"/>
+        </w:tabs>
+        <w:rPr>
+          <w:lang w:bidi="ar-EG"/>
+        </w:rPr>
+      </w:pPr>
+      <w:r>
+        <w:rPr>
+          <w:lang w:bidi="ar-EG"/>
+        </w:rPr>
+        <w:t xml:space="preserve">4 = </w:t>
+      </w:r>
+      <w:r>
+        <w:rPr>
+          <w:lang w:bidi="ar-EG"/>
+        </w:rPr>
+        <w:t>1233.75</w:t>
+      </w:r>
+      <w:r>
+        <w:rPr>
+          <w:lang w:bidi="ar-EG"/>
+        </w:rPr>
+        <w:t xml:space="preserve">  4935</w:t>
+      </w:r>
+      <w:r>
+        <w:rPr>
+          <w:lang w:bidi="ar-EG"/>
+        </w:rPr>
+        <w:tab/>
+      </w:r>
+    </w:p>
+    <w:p>
+      <w:pPr>
+        <w:rPr>
+          <w:lang w:bidi="ar-EG"/>
+        </w:rPr>
+      </w:pPr>
+    </w:p>
+    <w:p>
+      <w:pPr>
+        <w:rPr>
+          <w:lang w:bidi="ar-EG"/>
+        </w:rPr>
+      </w:pPr>
+      <w:r>
+        <w:rPr>
+          <w:lang w:bidi="ar-EG"/>
+        </w:rPr>
+        <w:t>*</w:t>
+      </w:r>
+    </w:p>
+    <w:p>
+      <w:pPr>
+        <w:rPr>
+          <w:lang w:bidi="ar-EG"/>
+        </w:rPr>
+      </w:pPr>
+    </w:p>
+    <w:p>
+      <w:pPr>
+        <w:rPr>
+          <w:lang w:bidi="ar-EG"/>
+        </w:rPr>
+      </w:pPr>
+    </w:p>
+    <w:p>
+      <w:pPr>
+        <w:rPr>
+          <w:lang w:bidi="ar-EG"/>
+        </w:rPr>
+      </w:pPr>
+    </w:p>
+    <w:p>
+      <w:pPr>
+        <w:tabs>
+          <w:tab w:val="center" w:pos="4680"/>
+        </w:tabs>
+        <w:rPr>
+          <w:lang w:bidi="ar-EG"/>
+        </w:rPr>
+      </w:pPr>
+      <w:r>
+        <w:rPr>
+          <w:lang w:bidi="ar-EG"/>
+        </w:rPr>
+        <w:t xml:space="preserve">Zero degree = </w:t>
+      </w:r>
+      <w:r>
+        <w:rPr>
+          <w:lang w:bidi="ar-EG"/>
+        </w:rPr>
+        <w:t>1350.50</w:t>
+      </w:r>
+      <w:r>
+        <w:rPr>
+          <w:lang w:bidi="ar-EG"/>
+        </w:rPr>
+        <w:t xml:space="preserve"> number 4 </w:t>
+      </w:r>
+      <w:r>
+        <w:rPr>
+          <w:lang w:bidi="ar-EG"/>
+        </w:rPr>
+        <w:tab/>
+        <w:t xml:space="preserve">   5402</w:t>
+      </w:r>
+    </w:p>
+    <w:p>
+      <w:pPr>
+        <w:rPr>
+          <w:lang w:bidi="ar-EG"/>
+        </w:rPr>
+      </w:pPr>
+    </w:p>
+    <w:p>
+      <w:pPr>
+        <w:rPr>
+          <w:lang w:bidi="ar-EG"/>
+        </w:rPr>
+      </w:pPr>
+    </w:p>
+    <w:p>
+      <w:pPr>
+        <w:rPr>
+          <w:lang w:bidi="ar-EG"/>
+        </w:rPr>
+      </w:pPr>
+    </w:p>
+    <w:p>
+      <w:pPr>
+        <w:rPr>
+          <w:lang w:bidi="ar-EG"/>
+        </w:rPr>
+      </w:pPr>
     </w:p>
     <w:p>
       <w:pPr>

</xml_diff>

<commit_message>
updating the second week of Machine learning course. In this lesson, I learnt about Sklearn and Multi linear regression models.
</commit_message>
<xml_diff>
--- a/Arduino Sketches/二足歩行ロボット/メモ.docx
+++ b/Arduino Sketches/二足歩行ロボット/メモ.docx
@@ -389,12 +389,45 @@
     <w:p>
       <w:pPr>
         <w:rPr>
-          <w:rFonts w:hint="eastAsia"/>
-          <w:lang w:bidi="ar-EG"/>
-        </w:rPr>
-      </w:pPr>
-    </w:p>
-    <w:p/>
+          <w:lang w:bidi="ar-EG"/>
+        </w:rPr>
+      </w:pPr>
+    </w:p>
+    <w:p>
+      <w:r>
+        <w:t>Ultrasonic sensor :</w:t>
+      </w:r>
+    </w:p>
+    <w:p>
+      <w:proofErr w:type="spellStart"/>
+      <w:r>
+        <w:t>Ucc</w:t>
+      </w:r>
+      <w:proofErr w:type="spellEnd"/>
+      <w:r>
+        <w:t xml:space="preserve"> : red </w:t>
+      </w:r>
+    </w:p>
+    <w:p>
+      <w:r>
+        <w:t xml:space="preserve">Trig : orange </w:t>
+      </w:r>
+    </w:p>
+    <w:p>
+      <w:r>
+        <w:t xml:space="preserve">Echo: white </w:t>
+      </w:r>
+    </w:p>
+    <w:p>
+      <w:proofErr w:type="spellStart"/>
+      <w:r>
+        <w:t>Gnd</w:t>
+      </w:r>
+      <w:proofErr w:type="spellEnd"/>
+      <w:r>
+        <w:t xml:space="preserve"> : black </w:t>
+      </w:r>
+    </w:p>
     <w:sectPr>
       <w:pgSz w:w="12240" w:h="15840"/>
       <w:pgMar w:top="1440" w:right="1440" w:bottom="1440" w:left="1440" w:header="720" w:footer="720" w:gutter="0"/>

</xml_diff>